<commit_message>
ADD RPZ and pres
</commit_message>
<xml_diff>
--- a/ИУ7-85Б-Зуев-Тимофей-Отчет-Практика.docx
+++ b/ИУ7-85Б-Зуев-Тимофей-Отчет-Практика.docx
@@ -21,10 +21,9 @@
           </w:tcPr>
           <w:p>
             <w:pPr>
-              <w:snapToGrid w:val="0"/>
-              <w:rPr>
-                <w:b/>
-                <w:lang w:val="ru-RU" w:eastAsia="ru-RU"/>
+              <w:pStyle w:val="TableParagraph"/>
+              <w:rPr>
+                <w:lang w:eastAsia="ru-RU"/>
               </w:rPr>
             </w:pPr>
             <w:r>
@@ -2815,9 +2814,12 @@
       <w:bookmarkStart w:id="1" w:name="_Toc199486931"/>
       <w:r>
         <w:lastRenderedPageBreak/>
-        <w:t>Введение</w:t>
+        <w:t>В</w:t>
       </w:r>
       <w:bookmarkEnd w:id="1"/>
+      <w:r>
+        <w:t>ВЕДЕНИЕ</w:t>
+      </w:r>
     </w:p>
     <w:p>
       <w:pPr>
@@ -3263,28 +3265,7 @@
           <w:sz w:val="24"/>
           <w:szCs w:val="24"/>
         </w:rPr>
-        <w:t xml:space="preserve">Рисунок </w:t>
-      </w:r>
-      <w:r>
-        <w:rPr>
-          <w:sz w:val="24"/>
-          <w:szCs w:val="24"/>
-        </w:rPr>
-        <w:t>2</w:t>
-      </w:r>
-      <w:r>
-        <w:rPr>
-          <w:sz w:val="24"/>
-          <w:szCs w:val="24"/>
-        </w:rPr>
-        <w:t xml:space="preserve">. – </w:t>
-      </w:r>
-      <w:r>
-        <w:rPr>
-          <w:sz w:val="24"/>
-          <w:szCs w:val="24"/>
-        </w:rPr>
-        <w:t>Схема алгоритма тестирования</w:t>
+        <w:t>Рисунок 2. – Схема алгоритма тестирования</w:t>
       </w:r>
     </w:p>
     <w:p>
@@ -3302,9 +3283,6 @@
     <w:p>
       <w:pPr>
         <w:pStyle w:val="a3"/>
-        <w:rPr>
-          <w:lang w:val="en-US"/>
-        </w:rPr>
       </w:pPr>
       <w:r>
         <w:tab/>
@@ -3462,19 +3440,7 @@
               <w:pStyle w:val="a3"/>
             </w:pPr>
             <w:r>
-              <w:t xml:space="preserve">Исходное отношение в </w:t>
-            </w:r>
-            <w:r>
-              <w:t>2</w:t>
-            </w:r>
-            <w:r>
-              <w:t xml:space="preserve">НФ, есть нарушение </w:t>
-            </w:r>
-            <w:r>
-              <w:t>3</w:t>
-            </w:r>
-            <w:r>
-              <w:t>НФ</w:t>
+              <w:t>Исходное отношение в 2НФ, есть нарушение 3НФ</w:t>
             </w:r>
           </w:p>
         </w:tc>
@@ -3487,19 +3453,7 @@
               <w:pStyle w:val="a3"/>
             </w:pPr>
             <w:r>
-              <w:t xml:space="preserve">НФ отношения определена как </w:t>
-            </w:r>
-            <w:r>
-              <w:t>2</w:t>
-            </w:r>
-            <w:r>
-              <w:t xml:space="preserve">НФ, в нормализованных отношениях устранены </w:t>
-            </w:r>
-            <w:r>
-              <w:t>транзитивные</w:t>
-            </w:r>
-            <w:r>
-              <w:t xml:space="preserve"> зависимости</w:t>
+              <w:t>НФ отношения определена как 2НФ, в нормализованных отношениях устранены транзитивные зависимости</w:t>
             </w:r>
           </w:p>
         </w:tc>
@@ -3514,16 +3468,7 @@
               <w:pStyle w:val="a3"/>
             </w:pPr>
             <w:r>
-              <w:t xml:space="preserve">Исходное отношение в </w:t>
-            </w:r>
-            <w:r>
-              <w:t>3</w:t>
-            </w:r>
-            <w:r>
-              <w:t xml:space="preserve">НФ, есть нарушение </w:t>
-            </w:r>
-            <w:r>
-              <w:t>НФБК</w:t>
+              <w:t>Исходное отношение в 3НФ, есть нарушение НФБК</w:t>
             </w:r>
           </w:p>
         </w:tc>
@@ -3536,16 +3481,7 @@
               <w:pStyle w:val="a3"/>
             </w:pPr>
             <w:r>
-              <w:t xml:space="preserve">НФ отношения определена как </w:t>
-            </w:r>
-            <w:r>
-              <w:t>3</w:t>
-            </w:r>
-            <w:r>
-              <w:t xml:space="preserve">НФ, в нормализованных отношениях устранены </w:t>
-            </w:r>
-            <w:r>
-              <w:t xml:space="preserve">ФЗ, где детерминант не является </w:t>
+              <w:t xml:space="preserve">НФ отношения определена как 3НФ, в нормализованных отношениях устранены ФЗ, где детерминант не является </w:t>
             </w:r>
             <w:proofErr w:type="spellStart"/>
             <w:r>
@@ -3568,16 +3504,7 @@
               <w:pStyle w:val="a3"/>
             </w:pPr>
             <w:r>
-              <w:t>Исходное отношение в НФ</w:t>
-            </w:r>
-            <w:r>
-              <w:t>БК</w:t>
-            </w:r>
-            <w:r>
-              <w:t xml:space="preserve">, есть нарушение </w:t>
-            </w:r>
-            <w:r>
-              <w:t>4НФ</w:t>
+              <w:t>Исходное отношение в НФБК, есть нарушение 4НФ</w:t>
             </w:r>
           </w:p>
         </w:tc>
@@ -3590,16 +3517,7 @@
               <w:pStyle w:val="a3"/>
             </w:pPr>
             <w:r>
-              <w:t xml:space="preserve">НФ отношения определена как </w:t>
-            </w:r>
-            <w:r>
-              <w:t>4</w:t>
-            </w:r>
-            <w:r>
-              <w:t xml:space="preserve">НФ, в нормализованных отношениях устранены </w:t>
-            </w:r>
-            <w:r>
-              <w:t>многозначные ФЗ</w:t>
+              <w:t>НФ отношения определена как 4НФ, в нормализованных отношениях устранены многозначные ФЗ</w:t>
             </w:r>
           </w:p>
         </w:tc>
@@ -3619,29 +3537,32 @@
           <w:sz w:val="24"/>
           <w:szCs w:val="24"/>
         </w:rPr>
-        <w:t>Таблица 2.1</w:t>
+        <w:t xml:space="preserve">Таблица 2.1. – </w:t>
       </w:r>
       <w:r>
         <w:rPr>
           <w:sz w:val="24"/>
           <w:szCs w:val="24"/>
         </w:rPr>
-        <w:t xml:space="preserve">. – </w:t>
+        <w:t>Группа классов эквивалентности по исходной нормальной форме отношения</w:t>
       </w:r>
       <w:r>
         <w:rPr>
           <w:sz w:val="24"/>
           <w:szCs w:val="24"/>
         </w:rPr>
-        <w:t>Группа классов эквивалентности по исходной нормальной форме отношения</w:t>
-      </w:r>
-      <w:r>
+        <w:t>.</w:t>
+      </w:r>
+    </w:p>
+    <w:p>
+      <w:pPr>
+        <w:pStyle w:val="a3"/>
+        <w:jc w:val="center"/>
         <w:rPr>
           <w:sz w:val="24"/>
           <w:szCs w:val="24"/>
         </w:rPr>
-        <w:t>.</w:t>
-      </w:r>
+      </w:pPr>
     </w:p>
     <w:p>
       <w:pPr>
@@ -3665,20 +3586,7 @@
     </w:p>
     <w:p>
       <w:pPr>
-        <w:pStyle w:val="a3"/>
-        <w:jc w:val="center"/>
-        <w:rPr>
-          <w:sz w:val="24"/>
-          <w:szCs w:val="24"/>
-        </w:rPr>
-      </w:pPr>
-    </w:p>
-    <w:p>
-      <w:pPr>
         <w:pStyle w:val="2"/>
-        <w:rPr>
-          <w:lang w:val="en-US"/>
-        </w:rPr>
       </w:pPr>
     </w:p>
     <w:p>
@@ -3710,13 +3618,7 @@
         </w:numPr>
       </w:pPr>
       <w:r>
-        <w:t>Г</w:t>
-      </w:r>
-      <w:r>
-        <w:t xml:space="preserve">руппа классов эквивалентности по </w:t>
-      </w:r>
-      <w:r>
-        <w:t>с</w:t>
+        <w:t>Группа классов эквивалентности по с</w:t>
       </w:r>
       <w:r>
         <w:t>труктур</w:t>
@@ -3734,13 +3636,7 @@
         <w:t xml:space="preserve"> ключей</w:t>
       </w:r>
       <w:r>
-        <w:t xml:space="preserve"> представлена в таблице </w:t>
-      </w:r>
-      <w:r>
-        <w:t>2.</w:t>
-      </w:r>
-      <w:r>
-        <w:t>2</w:t>
+        <w:t xml:space="preserve"> представлена в таблице 2.2</w:t>
       </w:r>
       <w:r>
         <w:t>.</w:t>
@@ -3849,10 +3745,7 @@
               <w:pStyle w:val="a3"/>
             </w:pPr>
             <w:r>
-              <w:t xml:space="preserve">В отношении </w:t>
-            </w:r>
-            <w:r>
-              <w:t>о</w:t>
+              <w:t>В отношении о</w:t>
             </w:r>
             <w:r>
               <w:t>дин составной кандидатный ключ</w:t>
@@ -3966,42 +3859,21 @@
           <w:sz w:val="24"/>
           <w:szCs w:val="24"/>
         </w:rPr>
-        <w:t>Таблица 2.</w:t>
+        <w:t xml:space="preserve">Таблица 2.2. – </w:t>
       </w:r>
       <w:r>
         <w:rPr>
           <w:sz w:val="24"/>
           <w:szCs w:val="24"/>
         </w:rPr>
-        <w:t>2</w:t>
+        <w:t xml:space="preserve">Группа классов эквивалентности по </w:t>
       </w:r>
       <w:r>
         <w:rPr>
           <w:sz w:val="24"/>
           <w:szCs w:val="24"/>
         </w:rPr>
-        <w:t xml:space="preserve">. – </w:t>
-      </w:r>
-      <w:r>
-        <w:rPr>
-          <w:sz w:val="24"/>
-          <w:szCs w:val="24"/>
-        </w:rPr>
-        <w:t xml:space="preserve">Группа классов эквивалентности по </w:t>
-      </w:r>
-      <w:r>
-        <w:rPr>
-          <w:sz w:val="24"/>
-          <w:szCs w:val="24"/>
-        </w:rPr>
-        <w:t>структуре и количеству ключей</w:t>
-      </w:r>
-      <w:r>
-        <w:rPr>
-          <w:sz w:val="24"/>
-          <w:szCs w:val="24"/>
-        </w:rPr>
-        <w:t>.</w:t>
+        <w:t>структуре и количеству ключей.</w:t>
       </w:r>
     </w:p>
     <w:p>
@@ -4013,19 +3885,7 @@
         </w:numPr>
       </w:pPr>
       <w:r>
-        <w:t xml:space="preserve">Группа </w:t>
-      </w:r>
-      <w:r>
-        <w:t xml:space="preserve">классов эквивалентности по </w:t>
-      </w:r>
-      <w:r>
-        <w:t>потере ФЗ при декомпозиции представлена в таблице</w:t>
-      </w:r>
-      <w:r>
-        <w:t xml:space="preserve"> 2.</w:t>
-      </w:r>
-      <w:r>
-        <w:t>3.</w:t>
+        <w:t>Группа классов эквивалентности по потере ФЗ при декомпозиции представлена в таблице 2.3.</w:t>
       </w:r>
     </w:p>
     <w:tbl>
@@ -4161,42 +4021,21 @@
           <w:sz w:val="24"/>
           <w:szCs w:val="24"/>
         </w:rPr>
-        <w:t>Таблица 2.</w:t>
+        <w:t xml:space="preserve">Таблица 2.3. – </w:t>
       </w:r>
       <w:r>
         <w:rPr>
           <w:sz w:val="24"/>
           <w:szCs w:val="24"/>
         </w:rPr>
-        <w:t>3</w:t>
+        <w:t xml:space="preserve">Группа классов эквивалентности по </w:t>
       </w:r>
       <w:r>
         <w:rPr>
           <w:sz w:val="24"/>
           <w:szCs w:val="24"/>
         </w:rPr>
-        <w:t xml:space="preserve">. – </w:t>
-      </w:r>
-      <w:r>
-        <w:rPr>
-          <w:sz w:val="24"/>
-          <w:szCs w:val="24"/>
-        </w:rPr>
-        <w:t xml:space="preserve">Группа классов эквивалентности по </w:t>
-      </w:r>
-      <w:r>
-        <w:rPr>
-          <w:sz w:val="24"/>
-          <w:szCs w:val="24"/>
-        </w:rPr>
-        <w:t>потере ФЗ при декомпозиции</w:t>
-      </w:r>
-      <w:r>
-        <w:rPr>
-          <w:sz w:val="24"/>
-          <w:szCs w:val="24"/>
-        </w:rPr>
-        <w:t>.</w:t>
+        <w:t>потере ФЗ при декомпозиции.</w:t>
       </w:r>
     </w:p>
     <w:p>
@@ -4264,13 +4103,7 @@
         <w:t xml:space="preserve">количеству и типу атрибутов и ФЗ </w:t>
       </w:r>
       <w:r>
-        <w:t>представлена в таблице 2.</w:t>
-      </w:r>
-      <w:r>
-        <w:t>4</w:t>
-      </w:r>
-      <w:r>
-        <w:t>.</w:t>
+        <w:t>представлена в таблице 2.4.</w:t>
       </w:r>
     </w:p>
     <w:tbl>
@@ -4358,10 +4191,7 @@
               <w:pStyle w:val="a3"/>
             </w:pPr>
             <w:r>
-              <w:t xml:space="preserve">Программа </w:t>
-            </w:r>
-            <w:r>
-              <w:t>сообщает, что для анализа требуются атрибуты</w:t>
+              <w:t>Программа сообщает, что для анализа требуются атрибуты</w:t>
             </w:r>
           </w:p>
         </w:tc>
@@ -4482,14 +4312,7 @@
           <w:sz w:val="24"/>
           <w:szCs w:val="24"/>
         </w:rPr>
-        <w:t>количеству и типу атрибутов и ФЗ</w:t>
-      </w:r>
-      <w:r>
-        <w:rPr>
-          <w:sz w:val="24"/>
-          <w:szCs w:val="24"/>
-        </w:rPr>
-        <w:t>.</w:t>
+        <w:t>количеству и типу атрибутов и ФЗ.</w:t>
       </w:r>
     </w:p>
     <w:p>
@@ -4533,19 +4356,7 @@
         <w:t>ы</w:t>
       </w:r>
       <w:r>
-        <w:t xml:space="preserve"> тестирования по г</w:t>
-      </w:r>
-      <w:r>
-        <w:t>рупп</w:t>
-      </w:r>
-      <w:r>
-        <w:t>е</w:t>
-      </w:r>
-      <w:r>
-        <w:t xml:space="preserve"> классов эквивалентности по исходной нормальной форме отношения</w:t>
-      </w:r>
-      <w:r>
-        <w:t xml:space="preserve"> представлен в таблице 2.</w:t>
+        <w:t xml:space="preserve"> тестирования по группе классов эквивалентности по исходной нормальной форме отношения представлен в таблице 2.</w:t>
       </w:r>
       <w:r>
         <w:t xml:space="preserve"> 4.</w:t>
@@ -4664,10 +4475,7 @@
               <w:jc w:val="left"/>
             </w:pPr>
             <w:r>
-              <w:t>Отношение уже в целевой НФ (НФБК)</w:t>
-            </w:r>
-            <w:r>
-              <w:t>.</w:t>
+              <w:t>Отношение уже в целевой НФ (НФБК).</w:t>
             </w:r>
           </w:p>
           <w:p>
@@ -4883,6 +4691,9 @@
             <w:pPr>
               <w:pStyle w:val="a3"/>
               <w:jc w:val="left"/>
+              <w:rPr>
+                <w:lang w:val="en-US"/>
+              </w:rPr>
             </w:pPr>
             <w:r>
               <w:rPr>
@@ -4957,15 +4768,7 @@
                 <w:iCs/>
                 <w:lang w:val="en-US"/>
               </w:rPr>
-              <w:t>R</w:t>
-            </w:r>
-            <w:r>
-              <w:rPr>
-                <w:i/>
-                <w:iCs/>
-                <w:lang w:val="en-US"/>
-              </w:rPr>
-              <w:t>1</w:t>
+              <w:t>R1</w:t>
             </w:r>
             <w:r>
               <w:rPr>
@@ -5115,14 +4918,7 @@
                 <w:i/>
                 <w:iCs/>
               </w:rPr>
-              <w:t>)</w:t>
-            </w:r>
-            <w:r>
-              <w:rPr>
-                <w:i/>
-                <w:iCs/>
-              </w:rPr>
-              <w:t xml:space="preserve">, </w:t>
+              <w:t xml:space="preserve">), </w:t>
             </w:r>
             <w:r>
               <w:rPr>
@@ -5177,9 +4973,6 @@
             <w:pPr>
               <w:pStyle w:val="a3"/>
               <w:jc w:val="left"/>
-              <w:rPr>
-                <w:lang w:val="en-US"/>
-              </w:rPr>
             </w:pPr>
             <w:r>
               <w:t>ФЗ</w:t>
@@ -5222,14 +5015,7 @@
                 <w:i/>
                 <w:iCs/>
               </w:rPr>
-              <w:t>)</w:t>
-            </w:r>
-            <w:r>
-              <w:rPr>
-                <w:i/>
-                <w:iCs/>
-              </w:rPr>
-              <w:t xml:space="preserve"> </w:t>
+              <w:t xml:space="preserve">) </w:t>
             </w:r>
             <w:r>
               <w:rPr>
@@ -5273,9 +5059,6 @@
             <w:pPr>
               <w:pStyle w:val="a3"/>
               <w:jc w:val="left"/>
-              <w:rPr>
-                <w:lang w:val="en-US"/>
-              </w:rPr>
             </w:pPr>
             <w:r>
               <w:rPr>
@@ -5312,21 +5095,7 @@
                 <w:i/>
                 <w:iCs/>
               </w:rPr>
-              <w:t xml:space="preserve"> (</w:t>
-            </w:r>
-            <w:r>
-              <w:rPr>
-                <w:i/>
-                <w:iCs/>
-              </w:rPr>
-              <w:t>c, d</w:t>
-            </w:r>
-            <w:r>
-              <w:rPr>
-                <w:i/>
-                <w:iCs/>
-              </w:rPr>
-              <w:t>)</w:t>
+              <w:t xml:space="preserve"> (c, d)</w:t>
             </w:r>
             <w:r>
               <w:t>.</w:t>
@@ -5364,9 +5133,6 @@
               <w:t>НФ</w:t>
             </w:r>
             <w:r>
-              <w:rPr>
-                <w:lang w:val="en-US"/>
-              </w:rPr>
               <w:t>: 1</w:t>
             </w:r>
             <w:r>
@@ -5377,17 +5143,11 @@
             <w:pPr>
               <w:pStyle w:val="a3"/>
               <w:jc w:val="left"/>
-              <w:rPr>
-                <w:lang w:val="en-US"/>
-              </w:rPr>
             </w:pPr>
             <w:r>
               <w:t>Нарушение</w:t>
             </w:r>
             <w:r>
-              <w:rPr>
-                <w:lang w:val="en-US"/>
-              </w:rPr>
               <w:t>:</w:t>
             </w:r>
           </w:p>
@@ -5777,26 +5537,17 @@
             <w:pPr>
               <w:pStyle w:val="a3"/>
               <w:jc w:val="left"/>
-              <w:rPr>
-                <w:lang w:val="en-US"/>
-              </w:rPr>
             </w:pPr>
             <w:r>
               <w:t>НФ</w:t>
             </w:r>
             <w:r>
-              <w:rPr>
-                <w:lang w:val="en-US"/>
-              </w:rPr>
               <w:t>: 3</w:t>
             </w:r>
             <w:r>
               <w:t>НФ</w:t>
             </w:r>
             <w:r>
-              <w:rPr>
-                <w:lang w:val="en-US"/>
-              </w:rPr>
               <w:t>.</w:t>
             </w:r>
           </w:p>
@@ -5804,17 +5555,11 @@
             <w:pPr>
               <w:pStyle w:val="a3"/>
               <w:jc w:val="left"/>
-              <w:rPr>
-                <w:lang w:val="en-US"/>
-              </w:rPr>
             </w:pPr>
             <w:r>
               <w:t>Нарушение</w:t>
             </w:r>
             <w:r>
-              <w:rPr>
-                <w:lang w:val="en-US"/>
-              </w:rPr>
               <w:t>:</w:t>
             </w:r>
           </w:p>
@@ -5822,9 +5567,6 @@
             <w:pPr>
               <w:pStyle w:val="a3"/>
               <w:jc w:val="left"/>
-              <w:rPr>
-                <w:lang w:val="en-US"/>
-              </w:rPr>
             </w:pPr>
             <w:r>
               <w:rPr>
@@ -5838,7 +5580,6 @@
               <w:rPr>
                 <w:i/>
                 <w:iCs/>
-                <w:lang w:val="en-US"/>
               </w:rPr>
               <w:t xml:space="preserve"> </w:t>
             </w:r>
@@ -5847,7 +5588,6 @@
                 <w:rFonts w:ascii="Cambria Math" w:hAnsi="Cambria Math"/>
                 <w:i/>
                 <w:iCs/>
-                <w:lang w:val="en-US"/>
               </w:rPr>
               <w:t>→</w:t>
             </w:r>
@@ -5855,7 +5595,6 @@
               <w:rPr>
                 <w:i/>
                 <w:iCs/>
-                <w:lang w:val="en-US"/>
               </w:rPr>
               <w:t xml:space="preserve"> </w:t>
             </w:r>
@@ -5868,9 +5607,6 @@
               <w:t>b</w:t>
             </w:r>
             <w:r>
-              <w:rPr>
-                <w:lang w:val="en-US"/>
-              </w:rPr>
               <w:t xml:space="preserve">; </w:t>
             </w:r>
             <w:r>
@@ -5879,37 +5615,166 @@
                 <w:iCs/>
                 <w:lang w:val="en-US"/>
               </w:rPr>
-              <w:t>b → c</w:t>
-            </w:r>
-            <w:r>
-              <w:rPr>
-                <w:lang w:val="en-US"/>
-              </w:rPr>
+              <w:t>b</w:t>
+            </w:r>
+            <w:r>
+              <w:rPr>
+                <w:i/>
+                <w:iCs/>
+              </w:rPr>
+              <w:t xml:space="preserve"> → </w:t>
+            </w:r>
+            <w:r>
+              <w:rPr>
+                <w:i/>
+                <w:iCs/>
+                <w:lang w:val="en-US"/>
+              </w:rPr>
+              <w:t>c</w:t>
+            </w:r>
+            <w:r>
               <w:br/>
-              <w:t xml:space="preserve">R1: </w:t>
-            </w:r>
-            <w:r>
-              <w:rPr>
-                <w:i/>
-                <w:iCs/>
-                <w:lang w:val="en-US"/>
-              </w:rPr>
-              <w:t>R(a(PK), b)</w:t>
-            </w:r>
-            <w:r>
-              <w:rPr>
-                <w:lang w:val="en-US"/>
-              </w:rPr>
+            </w:r>
+            <w:r>
+              <w:rPr>
+                <w:lang w:val="en-US"/>
+              </w:rPr>
+              <w:t>R</w:t>
+            </w:r>
+            <w:r>
+              <w:t xml:space="preserve">1: </w:t>
+            </w:r>
+            <w:r>
+              <w:rPr>
+                <w:i/>
+                <w:iCs/>
+                <w:lang w:val="en-US"/>
+              </w:rPr>
+              <w:t>R</w:t>
+            </w:r>
+            <w:r>
+              <w:rPr>
+                <w:i/>
+                <w:iCs/>
+              </w:rPr>
+              <w:t>(</w:t>
+            </w:r>
+            <w:r>
+              <w:rPr>
+                <w:i/>
+                <w:iCs/>
+                <w:lang w:val="en-US"/>
+              </w:rPr>
+              <w:t>a</w:t>
+            </w:r>
+            <w:r>
+              <w:rPr>
+                <w:i/>
+                <w:iCs/>
+              </w:rPr>
+              <w:t>(</w:t>
+            </w:r>
+            <w:r>
+              <w:rPr>
+                <w:i/>
+                <w:iCs/>
+                <w:lang w:val="en-US"/>
+              </w:rPr>
+              <w:t>PK</w:t>
+            </w:r>
+            <w:r>
+              <w:rPr>
+                <w:i/>
+                <w:iCs/>
+              </w:rPr>
+              <w:t xml:space="preserve">), </w:t>
+            </w:r>
+            <w:r>
+              <w:rPr>
+                <w:i/>
+                <w:iCs/>
+                <w:lang w:val="en-US"/>
+              </w:rPr>
+              <w:t>b</w:t>
+            </w:r>
+            <w:r>
+              <w:rPr>
+                <w:i/>
+                <w:iCs/>
+              </w:rPr>
+              <w:t>)</w:t>
+            </w:r>
+            <w:r>
               <w:br/>
-              <w:t xml:space="preserve">R2: </w:t>
-            </w:r>
-            <w:r>
-              <w:rPr>
-                <w:i/>
-                <w:iCs/>
-                <w:lang w:val="en-US"/>
-              </w:rPr>
-              <w:t>R(b(PK), c)</w:t>
+            </w:r>
+            <w:r>
+              <w:rPr>
+                <w:lang w:val="en-US"/>
+              </w:rPr>
+              <w:t>R</w:t>
+            </w:r>
+            <w:r>
+              <w:t xml:space="preserve">2: </w:t>
+            </w:r>
+            <w:r>
+              <w:rPr>
+                <w:i/>
+                <w:iCs/>
+                <w:lang w:val="en-US"/>
+              </w:rPr>
+              <w:t>R</w:t>
+            </w:r>
+            <w:r>
+              <w:rPr>
+                <w:i/>
+                <w:iCs/>
+              </w:rPr>
+              <w:t>(</w:t>
+            </w:r>
+            <w:r>
+              <w:rPr>
+                <w:i/>
+                <w:iCs/>
+                <w:lang w:val="en-US"/>
+              </w:rPr>
+              <w:t>b</w:t>
+            </w:r>
+            <w:r>
+              <w:rPr>
+                <w:i/>
+                <w:iCs/>
+              </w:rPr>
+              <w:t>(</w:t>
+            </w:r>
+            <w:r>
+              <w:rPr>
+                <w:i/>
+                <w:iCs/>
+                <w:lang w:val="en-US"/>
+              </w:rPr>
+              <w:t>PK</w:t>
+            </w:r>
+            <w:r>
+              <w:rPr>
+                <w:i/>
+                <w:iCs/>
+              </w:rPr>
+              <w:t xml:space="preserve">), </w:t>
+            </w:r>
+            <w:r>
+              <w:rPr>
+                <w:i/>
+                <w:iCs/>
+                <w:lang w:val="en-US"/>
+              </w:rPr>
+              <w:t>c</w:t>
+            </w:r>
+            <w:r>
+              <w:rPr>
+                <w:i/>
+                <w:iCs/>
+              </w:rPr>
+              <w:t>)</w:t>
             </w:r>
           </w:p>
         </w:tc>
@@ -5921,26 +5786,17 @@
             <w:pPr>
               <w:pStyle w:val="a3"/>
               <w:jc w:val="left"/>
-              <w:rPr>
-                <w:lang w:val="en-US"/>
-              </w:rPr>
             </w:pPr>
             <w:r>
               <w:t>НФ</w:t>
             </w:r>
             <w:r>
-              <w:rPr>
-                <w:lang w:val="en-US"/>
-              </w:rPr>
               <w:t>: 3</w:t>
             </w:r>
             <w:r>
               <w:t>НФ</w:t>
             </w:r>
             <w:r>
-              <w:rPr>
-                <w:lang w:val="en-US"/>
-              </w:rPr>
               <w:t>.</w:t>
             </w:r>
           </w:p>
@@ -5948,17 +5804,11 @@
             <w:pPr>
               <w:pStyle w:val="a3"/>
               <w:jc w:val="left"/>
-              <w:rPr>
-                <w:lang w:val="en-US"/>
-              </w:rPr>
             </w:pPr>
             <w:r>
               <w:t>Нарушение</w:t>
             </w:r>
             <w:r>
-              <w:rPr>
-                <w:lang w:val="en-US"/>
-              </w:rPr>
               <w:t>:</w:t>
             </w:r>
           </w:p>
@@ -5979,7 +5829,6 @@
               <w:rPr>
                 <w:i/>
                 <w:iCs/>
-                <w:lang w:val="en-US"/>
               </w:rPr>
               <w:t xml:space="preserve"> </w:t>
             </w:r>
@@ -5988,7 +5837,6 @@
                 <w:rFonts w:ascii="Cambria Math" w:hAnsi="Cambria Math"/>
                 <w:i/>
                 <w:iCs/>
-                <w:lang w:val="en-US"/>
               </w:rPr>
               <w:t>→</w:t>
             </w:r>
@@ -5996,7 +5844,6 @@
               <w:rPr>
                 <w:i/>
                 <w:iCs/>
-                <w:lang w:val="en-US"/>
               </w:rPr>
               <w:t xml:space="preserve"> </w:t>
             </w:r>
@@ -6009,9 +5856,6 @@
               <w:t>b</w:t>
             </w:r>
             <w:r>
-              <w:rPr>
-                <w:lang w:val="en-US"/>
-              </w:rPr>
               <w:t xml:space="preserve">; </w:t>
             </w:r>
             <w:r>
@@ -6020,37 +5864,166 @@
                 <w:iCs/>
                 <w:lang w:val="en-US"/>
               </w:rPr>
-              <w:t>b → c</w:t>
-            </w:r>
-            <w:r>
-              <w:rPr>
-                <w:lang w:val="en-US"/>
-              </w:rPr>
+              <w:t>b</w:t>
+            </w:r>
+            <w:r>
+              <w:rPr>
+                <w:i/>
+                <w:iCs/>
+              </w:rPr>
+              <w:t xml:space="preserve"> → </w:t>
+            </w:r>
+            <w:r>
+              <w:rPr>
+                <w:i/>
+                <w:iCs/>
+                <w:lang w:val="en-US"/>
+              </w:rPr>
+              <w:t>c</w:t>
+            </w:r>
+            <w:r>
               <w:br/>
-              <w:t xml:space="preserve">R1: </w:t>
-            </w:r>
-            <w:r>
-              <w:rPr>
-                <w:i/>
-                <w:iCs/>
-                <w:lang w:val="en-US"/>
-              </w:rPr>
-              <w:t>R(a(PK), b)</w:t>
-            </w:r>
-            <w:r>
-              <w:rPr>
-                <w:lang w:val="en-US"/>
-              </w:rPr>
+            </w:r>
+            <w:r>
+              <w:rPr>
+                <w:lang w:val="en-US"/>
+              </w:rPr>
+              <w:t>R</w:t>
+            </w:r>
+            <w:r>
+              <w:t xml:space="preserve">1: </w:t>
+            </w:r>
+            <w:r>
+              <w:rPr>
+                <w:i/>
+                <w:iCs/>
+                <w:lang w:val="en-US"/>
+              </w:rPr>
+              <w:t>R</w:t>
+            </w:r>
+            <w:r>
+              <w:rPr>
+                <w:i/>
+                <w:iCs/>
+              </w:rPr>
+              <w:t>(</w:t>
+            </w:r>
+            <w:r>
+              <w:rPr>
+                <w:i/>
+                <w:iCs/>
+                <w:lang w:val="en-US"/>
+              </w:rPr>
+              <w:t>a</w:t>
+            </w:r>
+            <w:r>
+              <w:rPr>
+                <w:i/>
+                <w:iCs/>
+              </w:rPr>
+              <w:t>(</w:t>
+            </w:r>
+            <w:r>
+              <w:rPr>
+                <w:i/>
+                <w:iCs/>
+                <w:lang w:val="en-US"/>
+              </w:rPr>
+              <w:t>PK</w:t>
+            </w:r>
+            <w:r>
+              <w:rPr>
+                <w:i/>
+                <w:iCs/>
+              </w:rPr>
+              <w:t xml:space="preserve">), </w:t>
+            </w:r>
+            <w:r>
+              <w:rPr>
+                <w:i/>
+                <w:iCs/>
+                <w:lang w:val="en-US"/>
+              </w:rPr>
+              <w:t>b</w:t>
+            </w:r>
+            <w:r>
+              <w:rPr>
+                <w:i/>
+                <w:iCs/>
+              </w:rPr>
+              <w:t>)</w:t>
+            </w:r>
+            <w:r>
               <w:br/>
-              <w:t xml:space="preserve">R2: </w:t>
-            </w:r>
-            <w:r>
-              <w:rPr>
-                <w:i/>
-                <w:iCs/>
-                <w:lang w:val="en-US"/>
-              </w:rPr>
-              <w:t>R(b(PK), c)</w:t>
+            </w:r>
+            <w:r>
+              <w:rPr>
+                <w:lang w:val="en-US"/>
+              </w:rPr>
+              <w:t>R</w:t>
+            </w:r>
+            <w:r>
+              <w:t xml:space="preserve">2: </w:t>
+            </w:r>
+            <w:r>
+              <w:rPr>
+                <w:i/>
+                <w:iCs/>
+                <w:lang w:val="en-US"/>
+              </w:rPr>
+              <w:t>R</w:t>
+            </w:r>
+            <w:r>
+              <w:rPr>
+                <w:i/>
+                <w:iCs/>
+              </w:rPr>
+              <w:t>(</w:t>
+            </w:r>
+            <w:r>
+              <w:rPr>
+                <w:i/>
+                <w:iCs/>
+                <w:lang w:val="en-US"/>
+              </w:rPr>
+              <w:t>b</w:t>
+            </w:r>
+            <w:r>
+              <w:rPr>
+                <w:i/>
+                <w:iCs/>
+              </w:rPr>
+              <w:t>(</w:t>
+            </w:r>
+            <w:r>
+              <w:rPr>
+                <w:i/>
+                <w:iCs/>
+                <w:lang w:val="en-US"/>
+              </w:rPr>
+              <w:t>PK</w:t>
+            </w:r>
+            <w:r>
+              <w:rPr>
+                <w:i/>
+                <w:iCs/>
+              </w:rPr>
+              <w:t xml:space="preserve">), </w:t>
+            </w:r>
+            <w:r>
+              <w:rPr>
+                <w:i/>
+                <w:iCs/>
+                <w:lang w:val="en-US"/>
+              </w:rPr>
+              <w:t>c</w:t>
+            </w:r>
+            <w:r>
+              <w:rPr>
+                <w:i/>
+                <w:iCs/>
+              </w:rPr>
+              <w:t>)</w:t>
             </w:r>
           </w:p>
         </w:tc>
@@ -6108,14 +6081,7 @@
                 <w:i/>
                 <w:iCs/>
               </w:rPr>
-              <w:t>R(a(PK), b, c(PK), d(PK))</w:t>
-            </w:r>
-            <w:r>
-              <w:rPr>
-                <w:i/>
-                <w:iCs/>
-              </w:rPr>
-              <w:t>.</w:t>
+              <w:t>R(a(PK), b, c(PK), d(PK)).</w:t>
             </w:r>
             <w:r>
               <w:br/>
@@ -6568,13 +6534,7 @@
       </w:pPr>
       <w:r>
         <w:lastRenderedPageBreak/>
-        <w:t>Результат</w:t>
-      </w:r>
-      <w:r>
-        <w:t>ы</w:t>
-      </w:r>
-      <w:r>
-        <w:t xml:space="preserve"> тестирования по группе классов эквивалентности по с</w:t>
+        <w:t>Результаты тестирования по группе классов эквивалентности по с</w:t>
       </w:r>
       <w:r>
         <w:t>труктур</w:t>
@@ -6592,13 +6552,7 @@
         <w:t xml:space="preserve"> ключей</w:t>
       </w:r>
       <w:r>
-        <w:t xml:space="preserve"> </w:t>
-      </w:r>
-      <w:r>
-        <w:t>представлен в таблице</w:t>
-      </w:r>
-      <w:r>
-        <w:t xml:space="preserve"> 2.5.</w:t>
+        <w:t xml:space="preserve"> представлен в таблице 2.5.</w:t>
       </w:r>
     </w:p>
     <w:tbl>
@@ -7114,18 +7068,26 @@
               <w:rPr>
                 <w:i/>
                 <w:iCs/>
-                <w:lang w:val="en-US"/>
               </w:rPr>
             </w:pPr>
             <w:r>
               <w:t xml:space="preserve">Отношение: </w:t>
             </w:r>
-            <w:r>
-              <w:rPr>
-                <w:i/>
-                <w:iCs/>
-              </w:rPr>
-              <w:t>R(a, b, c, d).</w:t>
+            <w:proofErr w:type="gramStart"/>
+            <w:r>
+              <w:rPr>
+                <w:i/>
+                <w:iCs/>
+              </w:rPr>
+              <w:t>R(</w:t>
+            </w:r>
+            <w:proofErr w:type="gramEnd"/>
+            <w:r>
+              <w:rPr>
+                <w:i/>
+                <w:iCs/>
+              </w:rPr>
+              <w:t>a, b, c, d).</w:t>
             </w:r>
           </w:p>
           <w:p>
@@ -7156,23 +7118,7 @@
                 <w:iCs/>
                 <w:lang w:val="en-US"/>
               </w:rPr>
-              <w:t>(a, b) → (c, d)</w:t>
-            </w:r>
-            <w:r>
-              <w:rPr>
-                <w:i/>
-                <w:iCs/>
-                <w:lang w:val="en-US"/>
-              </w:rPr>
-              <w:t xml:space="preserve">; </w:t>
-            </w:r>
-            <w:r>
-              <w:rPr>
-                <w:i/>
-                <w:iCs/>
-                <w:lang w:val="en-US"/>
-              </w:rPr>
-              <w:t>(c, d) → (a, b)</w:t>
+              <w:t>(a, b) → (c, d); (c, d) → (a, b)</w:t>
             </w:r>
           </w:p>
         </w:tc>
@@ -7264,42 +7210,21 @@
           <w:sz w:val="24"/>
           <w:szCs w:val="24"/>
         </w:rPr>
-        <w:t>Таблица 2.</w:t>
+        <w:t xml:space="preserve">Таблица 2.5. – </w:t>
       </w:r>
       <w:r>
         <w:rPr>
           <w:sz w:val="24"/>
           <w:szCs w:val="24"/>
         </w:rPr>
-        <w:t>5</w:t>
+        <w:t xml:space="preserve">Результат тестирования по группе классов эквивалентности по </w:t>
       </w:r>
       <w:r>
         <w:rPr>
           <w:sz w:val="24"/>
           <w:szCs w:val="24"/>
         </w:rPr>
-        <w:t xml:space="preserve">. – </w:t>
-      </w:r>
-      <w:r>
-        <w:rPr>
-          <w:sz w:val="24"/>
-          <w:szCs w:val="24"/>
-        </w:rPr>
-        <w:t xml:space="preserve">Результат тестирования по группе классов эквивалентности по </w:t>
-      </w:r>
-      <w:r>
-        <w:rPr>
-          <w:sz w:val="24"/>
-          <w:szCs w:val="24"/>
-        </w:rPr>
-        <w:t>структуре и количеству ключей</w:t>
-      </w:r>
-      <w:r>
-        <w:rPr>
-          <w:sz w:val="24"/>
-          <w:szCs w:val="24"/>
-        </w:rPr>
-        <w:t>.</w:t>
+        <w:t>структуре и количеству ключей.</w:t>
       </w:r>
     </w:p>
     <w:p>
@@ -7342,13 +7267,7 @@
       </w:pPr>
       <w:r>
         <w:lastRenderedPageBreak/>
-        <w:t>Результаты тестирования по группе классов эквивалентности по потере ФЗ при декомпозиции представлен в таблице 2.</w:t>
-      </w:r>
-      <w:r>
-        <w:t>6</w:t>
-      </w:r>
-      <w:r>
-        <w:t>.</w:t>
+        <w:t>Результаты тестирования по группе классов эквивалентности по потере ФЗ при декомпозиции представлен в таблице 2.6.</w:t>
       </w:r>
     </w:p>
     <w:tbl>
@@ -7734,21 +7653,7 @@
                 <w:i/>
                 <w:iCs/>
               </w:rPr>
-              <w:t>(a,</w:t>
-            </w:r>
-            <w:r>
-              <w:rPr>
-                <w:i/>
-                <w:iCs/>
-              </w:rPr>
-              <w:t xml:space="preserve"> </w:t>
-            </w:r>
-            <w:r>
-              <w:rPr>
-                <w:i/>
-                <w:iCs/>
-              </w:rPr>
-              <w:t>b → c)</w:t>
+              <w:t>(a, b → c)</w:t>
             </w:r>
           </w:p>
         </w:tc>
@@ -7829,7 +7734,6 @@
         <w:rPr>
           <w:sz w:val="24"/>
           <w:szCs w:val="24"/>
-          <w:lang w:val="en-US"/>
         </w:rPr>
       </w:pPr>
       <w:r>
@@ -7837,43 +7741,52 @@
           <w:sz w:val="24"/>
           <w:szCs w:val="24"/>
         </w:rPr>
-        <w:t>Таблица 2.</w:t>
+        <w:t xml:space="preserve">Таблица 2.6. – </w:t>
       </w:r>
       <w:r>
         <w:rPr>
           <w:sz w:val="24"/>
           <w:szCs w:val="24"/>
         </w:rPr>
-        <w:t>6</w:t>
+        <w:t xml:space="preserve">Результат тестирования по группе классов эквивалентности по </w:t>
       </w:r>
       <w:r>
         <w:rPr>
           <w:sz w:val="24"/>
           <w:szCs w:val="24"/>
         </w:rPr>
-        <w:t xml:space="preserve">. – </w:t>
-      </w:r>
-      <w:r>
+        <w:t>потере ФЗ при декомпозиции.</w:t>
+      </w:r>
+    </w:p>
+    <w:p>
+      <w:pPr>
+        <w:pStyle w:val="a3"/>
+        <w:jc w:val="center"/>
         <w:rPr>
           <w:sz w:val="24"/>
           <w:szCs w:val="24"/>
         </w:rPr>
-        <w:t xml:space="preserve">Результат тестирования по группе классов эквивалентности по </w:t>
-      </w:r>
-      <w:r>
+      </w:pPr>
+    </w:p>
+    <w:p>
+      <w:pPr>
+        <w:pStyle w:val="a3"/>
+        <w:jc w:val="center"/>
         <w:rPr>
           <w:sz w:val="24"/>
           <w:szCs w:val="24"/>
         </w:rPr>
-        <w:t>потере ФЗ при декомпозиции</w:t>
-      </w:r>
-      <w:r>
+      </w:pPr>
+    </w:p>
+    <w:p>
+      <w:pPr>
+        <w:pStyle w:val="a3"/>
+        <w:jc w:val="center"/>
         <w:rPr>
           <w:sz w:val="24"/>
           <w:szCs w:val="24"/>
         </w:rPr>
-        <w:t>.</w:t>
-      </w:r>
+      </w:pPr>
     </w:p>
     <w:p>
       <w:pPr>
@@ -7882,7 +7795,6 @@
         <w:rPr>
           <w:sz w:val="24"/>
           <w:szCs w:val="24"/>
-          <w:lang w:val="en-US"/>
         </w:rPr>
       </w:pPr>
     </w:p>
@@ -7893,7 +7805,6 @@
         <w:rPr>
           <w:sz w:val="24"/>
           <w:szCs w:val="24"/>
-          <w:lang w:val="en-US"/>
         </w:rPr>
       </w:pPr>
     </w:p>
@@ -7904,7 +7815,6 @@
         <w:rPr>
           <w:sz w:val="24"/>
           <w:szCs w:val="24"/>
-          <w:lang w:val="en-US"/>
         </w:rPr>
       </w:pPr>
     </w:p>
@@ -7915,40 +7825,6 @@
         <w:rPr>
           <w:sz w:val="24"/>
           <w:szCs w:val="24"/>
-          <w:lang w:val="en-US"/>
-        </w:rPr>
-      </w:pPr>
-    </w:p>
-    <w:p>
-      <w:pPr>
-        <w:pStyle w:val="a3"/>
-        <w:jc w:val="center"/>
-        <w:rPr>
-          <w:sz w:val="24"/>
-          <w:szCs w:val="24"/>
-          <w:lang w:val="en-US"/>
-        </w:rPr>
-      </w:pPr>
-    </w:p>
-    <w:p>
-      <w:pPr>
-        <w:pStyle w:val="a3"/>
-        <w:jc w:val="center"/>
-        <w:rPr>
-          <w:sz w:val="24"/>
-          <w:szCs w:val="24"/>
-          <w:lang w:val="en-US"/>
-        </w:rPr>
-      </w:pPr>
-    </w:p>
-    <w:p>
-      <w:pPr>
-        <w:pStyle w:val="a3"/>
-        <w:jc w:val="center"/>
-        <w:rPr>
-          <w:sz w:val="24"/>
-          <w:szCs w:val="24"/>
-          <w:lang w:val="en-US"/>
         </w:rPr>
       </w:pPr>
     </w:p>
@@ -8087,21 +7963,27 @@
               <w:t>Отношение без атрибутов</w:t>
             </w:r>
             <w:r>
-              <w:rPr>
-                <w:lang w:val="en-US"/>
-              </w:rPr>
               <w:t>.</w:t>
             </w:r>
             <w:r>
               <w:br/>
               <w:t xml:space="preserve">Отношение: </w:t>
             </w:r>
-            <w:r>
-              <w:rPr>
-                <w:i/>
-                <w:iCs/>
-              </w:rPr>
-              <w:t>R()</w:t>
+            <w:proofErr w:type="gramStart"/>
+            <w:r>
+              <w:rPr>
+                <w:i/>
+                <w:iCs/>
+              </w:rPr>
+              <w:t>R(</w:t>
+            </w:r>
+            <w:proofErr w:type="gramEnd"/>
+            <w:r>
+              <w:rPr>
+                <w:i/>
+                <w:iCs/>
+              </w:rPr>
+              <w:t>)</w:t>
             </w:r>
             <w:r>
               <w:t>.</w:t>
@@ -8172,10 +8054,7 @@
               <w:jc w:val="left"/>
             </w:pPr>
             <w:r>
-              <w:t>Отношение с атрибутами, но без заданных ФЗ</w:t>
-            </w:r>
-            <w:r>
-              <w:t>.</w:t>
+              <w:t>Отношение с атрибутами, но без заданных ФЗ.</w:t>
             </w:r>
             <w:r>
               <w:br/>
@@ -8319,9 +8198,6 @@
               <w:t>Отношение с одним атрибутом</w:t>
             </w:r>
             <w:r>
-              <w:rPr>
-                <w:lang w:val="en-US"/>
-              </w:rPr>
               <w:t>.</w:t>
             </w:r>
             <w:r>
@@ -8441,21 +8317,35 @@
               </w:rPr>
             </w:pPr>
             <w:r>
-              <w:t>Отношение, где заданы только тривиальные ФЗ</w:t>
-            </w:r>
-            <w:r>
-              <w:t>.</w:t>
+              <w:t>Отношение, где заданы только тривиальные ФЗ.</w:t>
             </w:r>
             <w:r>
               <w:br/>
-              <w:t xml:space="preserve">Отношение: </w:t>
-            </w:r>
-            <w:r>
-              <w:rPr>
-                <w:i/>
-                <w:iCs/>
-              </w:rPr>
-              <w:t>R(a, b).</w:t>
+              <w:t>Отношение</w:t>
+            </w:r>
+            <w:r>
+              <w:rPr>
+                <w:lang w:val="en-US"/>
+              </w:rPr>
+              <w:t xml:space="preserve">: </w:t>
+            </w:r>
+            <w:proofErr w:type="gramStart"/>
+            <w:r>
+              <w:rPr>
+                <w:i/>
+                <w:iCs/>
+                <w:lang w:val="en-US"/>
+              </w:rPr>
+              <w:t>R(</w:t>
+            </w:r>
+            <w:proofErr w:type="gramEnd"/>
+            <w:r>
+              <w:rPr>
+                <w:i/>
+                <w:iCs/>
+                <w:lang w:val="en-US"/>
+              </w:rPr>
+              <w:t>a, b).</w:t>
             </w:r>
           </w:p>
           <w:p>
@@ -8480,23 +8370,7 @@
                 <w:iCs/>
                 <w:lang w:val="en-US"/>
               </w:rPr>
-              <w:t>a → a</w:t>
-            </w:r>
-            <w:r>
-              <w:rPr>
-                <w:i/>
-                <w:iCs/>
-                <w:lang w:val="en-US"/>
-              </w:rPr>
-              <w:t xml:space="preserve">; </w:t>
-            </w:r>
-            <w:r>
-              <w:rPr>
-                <w:i/>
-                <w:iCs/>
-                <w:lang w:val="en-US"/>
-              </w:rPr>
-              <w:t>b → b</w:t>
+              <w:t>a → a; b → b</w:t>
             </w:r>
           </w:p>
         </w:tc>
@@ -8658,14 +8532,7 @@
           <w:sz w:val="24"/>
           <w:szCs w:val="24"/>
         </w:rPr>
-        <w:t>количеству и типу атрибутов и ФЗ</w:t>
-      </w:r>
-      <w:r>
-        <w:rPr>
-          <w:sz w:val="24"/>
-          <w:szCs w:val="24"/>
-        </w:rPr>
-        <w:t>.</w:t>
+        <w:t>количеству и типу атрибутов и ФЗ.</w:t>
       </w:r>
     </w:p>
     <w:p>
@@ -8840,27 +8707,15 @@
     <w:p>
       <w:pPr>
         <w:pStyle w:val="a3"/>
-        <w:rPr>
-          <w:lang w:val="en-US"/>
-        </w:rPr>
       </w:pPr>
       <w:r>
         <w:t xml:space="preserve"> </w:t>
       </w:r>
       <w:r>
-        <w:rPr>
-          <w:lang w:val="en-US"/>
-        </w:rPr>
         <w:tab/>
       </w:r>
       <w:r>
-        <w:t xml:space="preserve">В рамках исследования </w:t>
-      </w:r>
-      <w:r>
-        <w:t>зависимости временных характеристик разработанной реализации метода автоматической нормализации реляционных баз данных от сложности входных данных</w:t>
-      </w:r>
-      <w:r>
-        <w:t>, будет замерено время выполнения анализа отношения и нормализации отношения до заданной целевой нормальной формы от следующих факторов</w:t>
+        <w:t>В рамках исследования зависимости временных характеристик разработанной реализации метода автоматической нормализации реляционных баз данных от сложности входных данных, будет замерено время выполнения анализа отношения и нормализации отношения до заданной целевой нормальной формы от следующих факторов</w:t>
       </w:r>
       <w:r>
         <w:t>:</w:t>
@@ -8875,10 +8730,7 @@
         </w:numPr>
       </w:pPr>
       <w:r>
-        <w:t>Количество атрибутов в исходном отношении (N)</w:t>
-      </w:r>
-      <w:r>
-        <w:t>.</w:t>
+        <w:t>Количество атрибутов в исходном отношении (N).</w:t>
       </w:r>
       <w:r>
         <w:t xml:space="preserve"> В этом случае к</w:t>
@@ -8938,19 +8790,13 @@
         <w:t>Количество функциональных зависимостей (ФЗ) в исходном отношении (M)</w:t>
       </w:r>
       <w:r>
-        <w:t xml:space="preserve">. </w:t>
-      </w:r>
-      <w:r>
-        <w:t>В этом случае к</w:t>
+        <w:t>. В этом случае к</w:t>
       </w:r>
       <w:r>
         <w:t xml:space="preserve">оличество </w:t>
       </w:r>
       <w:r>
-        <w:t>атрибутов</w:t>
-      </w:r>
-      <w:r>
-        <w:t xml:space="preserve"> фиксируется (</w:t>
+        <w:t>атрибутов фиксируется (</w:t>
       </w:r>
       <w:r>
         <w:rPr>
@@ -9029,19 +8875,7 @@
         <w:ind w:firstLine="720"/>
       </w:pPr>
       <w:r>
-        <w:t xml:space="preserve">Результаты </w:t>
-      </w:r>
-      <w:r>
-        <w:t>исследовани</w:t>
-      </w:r>
-      <w:r>
-        <w:t>я</w:t>
-      </w:r>
-      <w:r>
-        <w:t xml:space="preserve"> зависимости временных характеристик разработанной реализации метода автоматической нормализации реляционных баз данных от сложности входных данных</w:t>
-      </w:r>
-      <w:r>
-        <w:t xml:space="preserve"> </w:t>
+        <w:t xml:space="preserve">Результаты исследования зависимости временных характеристик разработанной реализации метода автоматической нормализации реляционных баз данных от сложности входных данных </w:t>
       </w:r>
       <w:r>
         <w:t xml:space="preserve">и сравнения с алгоритмом </w:t>
@@ -9137,21 +8971,7 @@
           <w:sz w:val="24"/>
           <w:szCs w:val="24"/>
         </w:rPr>
-        <w:t>.1</w:t>
-      </w:r>
-      <w:r>
-        <w:rPr>
-          <w:sz w:val="24"/>
-          <w:szCs w:val="24"/>
-        </w:rPr>
-        <w:t xml:space="preserve">. – </w:t>
-      </w:r>
-      <w:r>
-        <w:rPr>
-          <w:sz w:val="24"/>
-          <w:szCs w:val="24"/>
-        </w:rPr>
-        <w:t>График з</w:t>
+        <w:t>.1. – График з</w:t>
       </w:r>
       <w:r>
         <w:rPr>
@@ -9273,49 +9093,28 @@
           <w:sz w:val="24"/>
           <w:szCs w:val="24"/>
         </w:rPr>
-        <w:t>.2</w:t>
+        <w:t>.2. – График з</w:t>
       </w:r>
       <w:r>
         <w:rPr>
           <w:sz w:val="24"/>
           <w:szCs w:val="24"/>
         </w:rPr>
-        <w:t>. – График з</w:t>
+        <w:t>ависимости временных характеристик разработанной реализации метода</w:t>
       </w:r>
       <w:r>
         <w:rPr>
           <w:sz w:val="24"/>
           <w:szCs w:val="24"/>
         </w:rPr>
-        <w:t>ависимости временных характеристик разработанной реализации метода</w:t>
+        <w:t xml:space="preserve"> от количества функциональных зависимостей</w:t>
       </w:r>
       <w:r>
         <w:rPr>
           <w:sz w:val="24"/>
           <w:szCs w:val="24"/>
         </w:rPr>
-        <w:t xml:space="preserve"> от количества </w:t>
-      </w:r>
-      <w:r>
-        <w:rPr>
-          <w:sz w:val="24"/>
-          <w:szCs w:val="24"/>
-        </w:rPr>
-        <w:t>функциональных зависимостей</w:t>
-      </w:r>
-      <w:r>
-        <w:rPr>
-          <w:sz w:val="24"/>
-          <w:szCs w:val="24"/>
-        </w:rPr>
-        <w:t xml:space="preserve"> </w:t>
-      </w:r>
-      <w:r>
-        <w:rPr>
-          <w:sz w:val="24"/>
-          <w:szCs w:val="24"/>
-        </w:rPr>
-        <w:t>и сравнение с алгоритмом</w:t>
+        <w:t xml:space="preserve"> и сравнение с алгоритмом</w:t>
       </w:r>
       <w:r>
         <w:t xml:space="preserve"> </w:t>
@@ -9400,36 +9199,28 @@
         <w:t xml:space="preserve"> </w:t>
       </w:r>
       <w:r>
-        <w:t>меньших десяти, но на больших значениях начинает отставать</w:t>
-      </w:r>
-      <w:proofErr w:type="gramStart"/>
+        <w:t xml:space="preserve">меньших десяти, но на больших значениях начинает отставать. Это может быть связано с выбранными средствами реализации в виду того, что алгоритм </w:t>
+      </w:r>
+      <w:proofErr w:type="spellStart"/>
+      <w:r>
+        <w:rPr>
+          <w:lang w:val="en-US"/>
+        </w:rPr>
+        <w:t>JMathNorm</w:t>
+      </w:r>
+      <w:proofErr w:type="spellEnd"/>
+      <w:r>
+        <w:t xml:space="preserve"> реализован на языке программирования </w:t>
+      </w:r>
+      <w:r>
+        <w:rPr>
+          <w:lang w:val="en-US"/>
+        </w:rPr>
+        <w:t>Rust</w:t>
+      </w:r>
       <w:r>
         <w:t>.</w:t>
       </w:r>
-      <w:proofErr w:type="gramEnd"/>
-      <w:r>
-        <w:t xml:space="preserve"> Это может быть связано с выбранными средствами реализации в виду того, что алгоритм </w:t>
-      </w:r>
-      <w:proofErr w:type="spellStart"/>
-      <w:r>
-        <w:rPr>
-          <w:lang w:val="en-US"/>
-        </w:rPr>
-        <w:t>JMathNorm</w:t>
-      </w:r>
-      <w:proofErr w:type="spellEnd"/>
-      <w:r>
-        <w:t xml:space="preserve"> реализован на языке программирования </w:t>
-      </w:r>
-      <w:r>
-        <w:rPr>
-          <w:lang w:val="en-US"/>
-        </w:rPr>
-        <w:t>Rust</w:t>
-      </w:r>
-      <w:r>
-        <w:t>.</w:t>
-      </w:r>
     </w:p>
     <w:p>
       <w:pPr>
@@ -9494,9 +9285,6 @@
     <w:p>
       <w:pPr>
         <w:pStyle w:val="1"/>
-        <w:rPr>
-          <w:lang w:val="en-US"/>
-        </w:rPr>
       </w:pPr>
       <w:bookmarkStart w:id="17" w:name="_Toc199486945"/>
       <w:r>
@@ -9510,37 +9298,22 @@
         <w:pStyle w:val="a3"/>
       </w:pPr>
       <w:r>
+        <w:tab/>
+      </w:r>
+      <w:r>
+        <w:t xml:space="preserve">В рамках данной работы были выполнены все поставленные задачи. Была формализована постановка задачи разработки метода автоматической нормализации в реляционных базах данных с использованием анализа функциональных зависимостей была формализована в виде диаграммы в нотации </w:t>
+      </w:r>
+      <w:r>
         <w:rPr>
           <w:lang w:val="en-US"/>
         </w:rPr>
-        <w:tab/>
-      </w:r>
-      <w:r>
-        <w:t xml:space="preserve">В рамках данной работы были выполнены все поставленные задачи. Была формализована постановка задачи разработки метода </w:t>
-      </w:r>
-      <w:r>
-        <w:t>автоматической нормализации в реляционных базах данных с использованием анализа функциональных зависимостей</w:t>
-      </w:r>
-      <w:r>
-        <w:t xml:space="preserve"> была формализована в виде диаграммы в нотации </w:t>
-      </w:r>
-      <w:r>
-        <w:rPr>
-          <w:lang w:val="en-US"/>
-        </w:rPr>
         <w:t>IDEF</w:t>
       </w:r>
       <w:r>
         <w:t xml:space="preserve">0. </w:t>
       </w:r>
       <w:r>
-        <w:t xml:space="preserve">Был описан алгоритм тестирования разработанной реализации метода, сформулированы и описаны классы эквивалентности. Было проведено тестирование по сформулированных классам эквивалентности, а также проведено исследование характеристик разработанной реализации метода  </w:t>
-      </w:r>
-      <w:r>
-        <w:t>автоматической нормализации в реляционных базах данных</w:t>
-      </w:r>
-      <w:r>
-        <w:t xml:space="preserve"> и проведено сравнение с алгоритмом </w:t>
+        <w:t xml:space="preserve">Был описан алгоритм тестирования разработанной реализации метода, сформулированы и описаны классы эквивалентности. Было проведено тестирование по сформулированных классам эквивалентности, а также проведено исследование характеристик разработанной реализации метода  автоматической нормализации в реляционных базах данных и проведено сравнение с алгоритмом </w:t>
       </w:r>
       <w:proofErr w:type="spellStart"/>
       <w:r>
@@ -13638,8 +13411,8 @@
     <w:lsdException w:name="Normal" w:uiPriority="0"/>
     <w:lsdException w:name="heading 1" w:uiPriority="9" w:qFormat="1"/>
     <w:lsdException w:name="heading 2" w:semiHidden="1" w:uiPriority="9" w:unhideWhenUsed="1" w:qFormat="1"/>
-    <w:lsdException w:name="heading 3" w:semiHidden="1" w:uiPriority="9" w:unhideWhenUsed="1" w:qFormat="1"/>
-    <w:lsdException w:name="heading 4" w:semiHidden="1" w:uiPriority="9" w:unhideWhenUsed="1" w:qFormat="1"/>
+    <w:lsdException w:name="heading 3" w:semiHidden="1" w:uiPriority="9" w:unhideWhenUsed="1"/>
+    <w:lsdException w:name="heading 4" w:semiHidden="1" w:uiPriority="9" w:unhideWhenUsed="1"/>
     <w:lsdException w:name="heading 5" w:semiHidden="1" w:uiPriority="9" w:unhideWhenUsed="1" w:qFormat="1"/>
     <w:lsdException w:name="heading 6" w:semiHidden="1" w:uiPriority="9" w:unhideWhenUsed="1" w:qFormat="1"/>
     <w:lsdException w:name="heading 7" w:semiHidden="1" w:uiPriority="9" w:unhideWhenUsed="1" w:qFormat="1"/>
@@ -13814,7 +13587,7 @@
     <w:lsdException w:name="Medium Shading 2 Accent 1" w:uiPriority="64"/>
     <w:lsdException w:name="Medium List 1 Accent 1" w:uiPriority="65"/>
     <w:lsdException w:name="Revision" w:semiHidden="1"/>
-    <w:lsdException w:name="List Paragraph" w:uiPriority="1" w:qFormat="1"/>
+    <w:lsdException w:name="List Paragraph" w:uiPriority="1"/>
     <w:lsdException w:name="Quote" w:uiPriority="29" w:qFormat="1"/>
     <w:lsdException w:name="Intense Quote" w:uiPriority="30" w:qFormat="1"/>
     <w:lsdException w:name="Medium List 2 Accent 1" w:uiPriority="66"/>
@@ -14066,7 +13839,6 @@
     <w:basedOn w:val="a"/>
     <w:uiPriority w:val="9"/>
     <w:unhideWhenUsed/>
-    <w:qFormat/>
     <w:pPr>
       <w:ind w:left="684" w:right="765"/>
       <w:jc w:val="center"/>
@@ -14086,7 +13858,6 @@
     <w:uiPriority w:val="9"/>
     <w:semiHidden/>
     <w:unhideWhenUsed/>
-    <w:qFormat/>
     <w:rsid w:val="00100B39"/>
     <w:pPr>
       <w:keepNext/>
@@ -14125,6 +13896,7 @@
   <w:style w:type="character" w:default="1" w:styleId="a0">
     <w:name w:val="Default Paragraph Font"/>
     <w:uiPriority w:val="1"/>
+    <w:semiHidden/>
     <w:unhideWhenUsed/>
   </w:style>
   <w:style w:type="table" w:default="1" w:styleId="a1">
@@ -14210,7 +13982,6 @@
     <w:name w:val="List Paragraph"/>
     <w:basedOn w:val="a"/>
     <w:uiPriority w:val="1"/>
-    <w:qFormat/>
     <w:pPr>
       <w:ind w:left="1083" w:hanging="280"/>
       <w:jc w:val="both"/>
@@ -14220,7 +13991,6 @@
     <w:name w:val="Table Paragraph"/>
     <w:basedOn w:val="a"/>
     <w:uiPriority w:val="1"/>
-    <w:qFormat/>
     <w:pPr>
       <w:spacing w:before="45"/>
       <w:ind w:left="56"/>

</xml_diff>

<commit_message>
Attempt to improve metrics
</commit_message>
<xml_diff>
--- a/ИУ7-85Б-Зуев-Тимофей-Отчет-Практика.docx
+++ b/ИУ7-85Б-Зуев-Тимофей-Отчет-Практика.docx
@@ -8874,9 +8874,11 @@
         <w:pStyle w:val="a3"/>
         <w:ind w:firstLine="720"/>
       </w:pPr>
+      <w:bookmarkStart w:id="16" w:name="_Hlk199847525"/>
       <w:r>
         <w:t xml:space="preserve">Результаты исследования зависимости временных характеристик разработанной реализации метода автоматической нормализации реляционных баз данных от сложности входных данных </w:t>
       </w:r>
+      <w:bookmarkEnd w:id="16"/>
       <w:r>
         <w:t xml:space="preserve">и сравнения с алгоритмом </w:t>
       </w:r>
@@ -8891,29 +8893,29 @@
       <w:r>
         <w:t xml:space="preserve"> </w:t>
       </w:r>
+      <w:bookmarkStart w:id="17" w:name="_Hlk199847534"/>
       <w:r>
         <w:t>представлены на рисунках 3.1 и 3.2</w:t>
       </w:r>
       <w:r>
         <w:t>.</w:t>
       </w:r>
+      <w:bookmarkEnd w:id="17"/>
     </w:p>
     <w:p>
       <w:pPr>
         <w:pStyle w:val="a3"/>
-        <w:rPr>
-          <w:lang w:val="en-US"/>
-        </w:rPr>
-      </w:pPr>
+      </w:pPr>
+      <w:bookmarkStart w:id="18" w:name="_Hlk199847557"/>
       <w:r>
         <w:rPr>
           <w:noProof/>
         </w:rPr>
         <w:lastRenderedPageBreak/>
         <w:drawing>
-          <wp:inline distT="0" distB="0" distL="0" distR="0" wp14:anchorId="11A80DFD" wp14:editId="3F6CDB60">
-            <wp:extent cx="6172200" cy="3936093"/>
-            <wp:effectExtent l="0" t="0" r="0" b="7620"/>
+          <wp:inline distT="0" distB="0" distL="0" distR="0" wp14:anchorId="408F10F5" wp14:editId="4C3655FB">
+            <wp:extent cx="6106349" cy="3867150"/>
+            <wp:effectExtent l="0" t="0" r="8890" b="0"/>
             <wp:docPr id="1" name="Рисунок 1"/>
             <wp:cNvGraphicFramePr>
               <a:graphicFrameLocks xmlns:a="http://schemas.openxmlformats.org/drawingml/2006/main" noChangeAspect="1"/>
@@ -8934,7 +8936,7 @@
                   <pic:spPr>
                     <a:xfrm>
                       <a:off x="0" y="0"/>
-                      <a:ext cx="6177350" cy="3939377"/>
+                      <a:ext cx="6113483" cy="3871668"/>
                     </a:xfrm>
                     <a:prstGeom prst="rect">
                       <a:avLst/>
@@ -9029,10 +9031,10 @@
           <w:noProof/>
         </w:rPr>
         <w:drawing>
-          <wp:inline distT="0" distB="0" distL="0" distR="0" wp14:anchorId="3C2D609C" wp14:editId="721B18DF">
-            <wp:extent cx="6048375" cy="3857128"/>
-            <wp:effectExtent l="0" t="0" r="0" b="0"/>
-            <wp:docPr id="8" name="Рисунок 8"/>
+          <wp:inline distT="0" distB="0" distL="0" distR="0" wp14:anchorId="155271C5" wp14:editId="6673CF57">
+            <wp:extent cx="6019800" cy="3840113"/>
+            <wp:effectExtent l="0" t="0" r="0" b="8255"/>
+            <wp:docPr id="3" name="Рисунок 3"/>
             <wp:cNvGraphicFramePr>
               <a:graphicFrameLocks xmlns:a="http://schemas.openxmlformats.org/drawingml/2006/main" noChangeAspect="1"/>
             </wp:cNvGraphicFramePr>
@@ -9052,7 +9054,7 @@
                   <pic:spPr>
                     <a:xfrm>
                       <a:off x="0" y="0"/>
-                      <a:ext cx="6056851" cy="3862533"/>
+                      <a:ext cx="6028596" cy="3845724"/>
                     </a:xfrm>
                     <a:prstGeom prst="rect">
                       <a:avLst/>
@@ -9142,12 +9144,13 @@
         <w:pStyle w:val="2"/>
         <w:ind w:left="0" w:firstLine="684"/>
       </w:pPr>
-      <w:bookmarkStart w:id="16" w:name="_Toc199486944"/>
+      <w:bookmarkStart w:id="19" w:name="_Toc199486944"/>
+      <w:bookmarkEnd w:id="18"/>
       <w:r>
         <w:lastRenderedPageBreak/>
         <w:t>Выводы</w:t>
       </w:r>
-      <w:bookmarkEnd w:id="16"/>
+      <w:bookmarkEnd w:id="19"/>
     </w:p>
     <w:p>
       <w:pPr>
@@ -9286,12 +9289,12 @@
       <w:pPr>
         <w:pStyle w:val="1"/>
       </w:pPr>
-      <w:bookmarkStart w:id="17" w:name="_Toc199486945"/>
+      <w:bookmarkStart w:id="20" w:name="_Toc199486945"/>
       <w:r>
         <w:lastRenderedPageBreak/>
         <w:t>Заключение</w:t>
       </w:r>
-      <w:bookmarkEnd w:id="17"/>
+      <w:bookmarkEnd w:id="20"/>
     </w:p>
     <w:p>
       <w:pPr>

</xml_diff>